<commit_message>
Add Footer on Docx Tamplate
</commit_message>
<xml_diff>
--- a/public/docxTemplate/KajiUlang.docx
+++ b/public/docxTemplate/KajiUlang.docx
@@ -970,21 +970,96 @@
               </w:r>
             </w:hyperlink>
           </w:p>
+          <w:p>
+            <w:pPr>
+              <w:rPr>
+                <w:rFonts w:ascii="Arial" w:eastAsia="Arial" w:hAnsi="Arial"/>
+              </w:rPr>
+            </w:pPr>
+          </w:p>
+          <w:p>
+            <w:pPr>
+              <w:rPr>
+                <w:rFonts w:ascii="Arial" w:eastAsia="Arial" w:hAnsi="Arial"/>
+              </w:rPr>
+            </w:pPr>
+          </w:p>
+          <w:p>
+            <w:pPr>
+              <w:rPr>
+                <w:rFonts w:ascii="Arial" w:eastAsia="Arial" w:hAnsi="Arial"/>
+              </w:rPr>
+            </w:pPr>
+          </w:p>
         </w:tc>
       </w:tr>
     </w:tbl>
     <w:p>
       <w:pPr>
+        <w:jc w:val="center"/>
         <w:rPr>
           <w:rFonts w:ascii="Arial" w:eastAsia="Arial" w:hAnsi="Arial"/>
         </w:rPr>
       </w:pPr>
+      <w:r>
+        <w:rPr>
+          <w:noProof/>
+        </w:rPr>
+        <w:drawing>
+          <wp:inline distT="0" distB="0" distL="0" distR="0" wp14:anchorId="111968DE" wp14:editId="10CC05AC">
+            <wp:extent cx="6076950" cy="910590"/>
+            <wp:effectExtent l="0" t="0" r="0" b="0"/>
+            <wp:docPr id="2" name="Picture 2" descr="Graphical user interface, text&#10;&#10;Description automatically generated"/>
+            <wp:cNvGraphicFramePr>
+              <a:graphicFrameLocks xmlns:a="http://schemas.openxmlformats.org/drawingml/2006/main" noChangeAspect="1"/>
+            </wp:cNvGraphicFramePr>
+            <a:graphic xmlns:a="http://schemas.openxmlformats.org/drawingml/2006/main">
+              <a:graphicData uri="http://schemas.openxmlformats.org/drawingml/2006/picture">
+                <pic:pic xmlns:pic="http://schemas.openxmlformats.org/drawingml/2006/picture">
+                  <pic:nvPicPr>
+                    <pic:cNvPr id="2" name="Picture 2" descr="Graphical user interface, text&#10;&#10;Description automatically generated"/>
+                    <pic:cNvPicPr>
+                      <a:picLocks noChangeAspect="1" noChangeArrowheads="1"/>
+                    </pic:cNvPicPr>
+                  </pic:nvPicPr>
+                  <pic:blipFill>
+                    <a:blip r:embed="rId12" cstate="print">
+                      <a:extLst>
+                        <a:ext uri="{28A0092B-C50C-407E-A947-70E740481C1C}">
+                          <a14:useLocalDpi xmlns:a14="http://schemas.microsoft.com/office/drawing/2010/main" val="0"/>
+                        </a:ext>
+                      </a:extLst>
+                    </a:blip>
+                    <a:srcRect/>
+                    <a:stretch>
+                      <a:fillRect/>
+                    </a:stretch>
+                  </pic:blipFill>
+                  <pic:spPr bwMode="auto">
+                    <a:xfrm>
+                      <a:off x="0" y="0"/>
+                      <a:ext cx="6076950" cy="910590"/>
+                    </a:xfrm>
+                    <a:prstGeom prst="rect">
+                      <a:avLst/>
+                    </a:prstGeom>
+                    <a:noFill/>
+                    <a:ln>
+                      <a:noFill/>
+                    </a:ln>
+                  </pic:spPr>
+                </pic:pic>
+              </a:graphicData>
+            </a:graphic>
+          </wp:inline>
+        </w:drawing>
+      </w:r>
     </w:p>
     <w:sectPr>
-      <w:headerReference w:type="default" r:id="rId12"/>
-      <w:footerReference w:type="default" r:id="rId13"/>
-      <w:headerReference w:type="first" r:id="rId14"/>
-      <w:footerReference w:type="first" r:id="rId15"/>
+      <w:headerReference w:type="default" r:id="rId13"/>
+      <w:footerReference w:type="default" r:id="rId14"/>
+      <w:headerReference w:type="first" r:id="rId15"/>
+      <w:footerReference w:type="first" r:id="rId16"/>
       <w:pgSz w:w="11906" w:h="16838"/>
       <w:pgMar w:top="709" w:right="1077" w:bottom="709" w:left="1259" w:header="720" w:footer="720" w:gutter="0"/>
       <w:cols w:space="0"/>

</xml_diff>

<commit_message>
Add Siklus Lelang Selain Persetujuan Menteri Keuangan
</commit_message>
<xml_diff>
--- a/public/docxTemplate/KajiUlang.docx
+++ b/public/docxTemplate/KajiUlang.docx
@@ -1006,10 +1006,10 @@
           <w:noProof/>
         </w:rPr>
         <w:drawing>
-          <wp:inline distT="0" distB="0" distL="0" distR="0" wp14:anchorId="111968DE" wp14:editId="10CC05AC">
+          <wp:inline distT="0" distB="0" distL="0" distR="0" wp14:anchorId="1C6EB3BB" wp14:editId="33FA7CCD">
             <wp:extent cx="6076950" cy="910590"/>
             <wp:effectExtent l="0" t="0" r="0" b="0"/>
-            <wp:docPr id="2" name="Picture 2" descr="Graphical user interface, text&#10;&#10;Description automatically generated"/>
+            <wp:docPr id="3" name="Picture 3" descr="Shape&#10;&#10;Description automatically generated with medium confidence"/>
             <wp:cNvGraphicFramePr>
               <a:graphicFrameLocks xmlns:a="http://schemas.openxmlformats.org/drawingml/2006/main" noChangeAspect="1"/>
             </wp:cNvGraphicFramePr>
@@ -1017,7 +1017,7 @@
               <a:graphicData uri="http://schemas.openxmlformats.org/drawingml/2006/picture">
                 <pic:pic xmlns:pic="http://schemas.openxmlformats.org/drawingml/2006/picture">
                   <pic:nvPicPr>
-                    <pic:cNvPr id="2" name="Picture 2" descr="Graphical user interface, text&#10;&#10;Description automatically generated"/>
+                    <pic:cNvPr id="3" name="Picture 3" descr="Shape&#10;&#10;Description automatically generated with medium confidence"/>
                     <pic:cNvPicPr>
                       <a:picLocks noChangeAspect="1" noChangeArrowheads="1"/>
                     </pic:cNvPicPr>

</xml_diff>

<commit_message>
Menambahkan kolom tautan pada template word KajiUlang
</commit_message>
<xml_diff>
--- a/public/docxTemplate/KajiUlang.docx
+++ b/public/docxTemplate/KajiUlang.docx
@@ -598,14 +598,15 @@
       </w:tblPr>
       <w:tblGrid>
         <w:gridCol w:w="731"/>
-        <w:gridCol w:w="4117"/>
-        <w:gridCol w:w="2483"/>
-        <w:gridCol w:w="2229"/>
+        <w:gridCol w:w="3215"/>
+        <w:gridCol w:w="2101"/>
+        <w:gridCol w:w="1886"/>
+        <w:gridCol w:w="1627"/>
       </w:tblGrid>
       <w:tr>
         <w:tc>
           <w:tcPr>
-            <w:tcW w:w="704" w:type="dxa"/>
+            <w:tcW w:w="731" w:type="dxa"/>
             <w:tcBorders>
               <w:bottom w:val="single" w:sz="4" w:space="0" w:color="auto"/>
             </w:tcBorders>
@@ -628,7 +629,7 @@
         </w:tc>
         <w:tc>
           <w:tcPr>
-            <w:tcW w:w="4132" w:type="dxa"/>
+            <w:tcW w:w="3215" w:type="dxa"/>
             <w:tcBorders>
               <w:bottom w:val="single" w:sz="4" w:space="0" w:color="auto"/>
             </w:tcBorders>
@@ -651,7 +652,7 @@
         </w:tc>
         <w:tc>
           <w:tcPr>
-            <w:tcW w:w="2489" w:type="dxa"/>
+            <w:tcW w:w="2101" w:type="dxa"/>
             <w:tcBorders>
               <w:bottom w:val="single" w:sz="4" w:space="0" w:color="auto"/>
             </w:tcBorders>
@@ -674,7 +675,7 @@
         </w:tc>
         <w:tc>
           <w:tcPr>
-            <w:tcW w:w="2235" w:type="dxa"/>
+            <w:tcW w:w="1886" w:type="dxa"/>
             <w:tcBorders>
               <w:bottom w:val="single" w:sz="4" w:space="0" w:color="auto"/>
             </w:tcBorders>
@@ -695,11 +696,36 @@
             </w:r>
           </w:p>
         </w:tc>
+        <w:tc>
+          <w:tcPr>
+            <w:tcW w:w="1627" w:type="dxa"/>
+            <w:tcBorders>
+              <w:bottom w:val="single" w:sz="4" w:space="0" w:color="auto"/>
+            </w:tcBorders>
+          </w:tcPr>
+          <w:p>
+            <w:pPr>
+              <w:spacing w:line="276" w:lineRule="auto"/>
+              <w:jc w:val="center"/>
+              <w:rPr>
+                <w:rFonts w:ascii="Arial" w:hAnsi="Arial" w:cs="Arial"/>
+                <w:lang w:val="en-US"/>
+              </w:rPr>
+            </w:pPr>
+            <w:r>
+              <w:rPr>
+                <w:rFonts w:ascii="Arial" w:hAnsi="Arial" w:cs="Arial"/>
+                <w:lang w:val="en-US"/>
+              </w:rPr>
+              <w:t>Tautan</w:t>
+            </w:r>
+          </w:p>
+        </w:tc>
       </w:tr>
       <w:tr>
         <w:tc>
           <w:tcPr>
-            <w:tcW w:w="704" w:type="dxa"/>
+            <w:tcW w:w="731" w:type="dxa"/>
           </w:tcPr>
           <w:p>
             <w:pPr>
@@ -719,7 +745,7 @@
         </w:tc>
         <w:tc>
           <w:tcPr>
-            <w:tcW w:w="4132" w:type="dxa"/>
+            <w:tcW w:w="3215" w:type="dxa"/>
           </w:tcPr>
           <w:p>
             <w:pPr>
@@ -739,7 +765,7 @@
         </w:tc>
         <w:tc>
           <w:tcPr>
-            <w:tcW w:w="2489" w:type="dxa"/>
+            <w:tcW w:w="2101" w:type="dxa"/>
           </w:tcPr>
           <w:p>
             <w:pPr>
@@ -759,7 +785,7 @@
         </w:tc>
         <w:tc>
           <w:tcPr>
-            <w:tcW w:w="2235" w:type="dxa"/>
+            <w:tcW w:w="1886" w:type="dxa"/>
           </w:tcPr>
           <w:p>
             <w:pPr>
@@ -775,6 +801,20 @@
               </w:rPr>
               <w:t>${satker}</w:t>
             </w:r>
+          </w:p>
+        </w:tc>
+        <w:tc>
+          <w:tcPr>
+            <w:tcW w:w="1627" w:type="dxa"/>
+          </w:tcPr>
+          <w:p>
+            <w:pPr>
+              <w:spacing w:line="276" w:lineRule="auto"/>
+              <w:jc w:val="center"/>
+              <w:rPr>
+                <w:rFonts w:ascii="Arial" w:hAnsi="Arial" w:cs="Arial"/>
+              </w:rPr>
+            </w:pPr>
           </w:p>
         </w:tc>
       </w:tr>

</xml_diff>